<commit_message>
conclusao modo de preparo e opcao extra
</commit_message>
<xml_diff>
--- a/bolo_cenoura.docx
+++ b/bolo_cenoura.docx
@@ -209,6 +209,121 @@
           <w:szCs w:val="24"/>
         </w:rPr>
         <w:t>Em uma tigela, misture o açúcar e a farinha.</w:t>
+      </w:r>
+    </w:p>
+    <w:p>
+      <w:pPr>
+        <w:pStyle w:val="PargrafodaLista"/>
+        <w:numPr>
+          <w:ilvl w:val="0"/>
+          <w:numId w:val="1"/>
+        </w:numPr>
+        <w:rPr>
+          <w:rFonts w:ascii="Arial" w:hAnsi="Arial" w:cs="Arial"/>
+          <w:sz w:val="24"/>
+          <w:szCs w:val="24"/>
+        </w:rPr>
+      </w:pPr>
+      <w:r>
+        <w:rPr>
+          <w:rFonts w:ascii="Arial" w:hAnsi="Arial" w:cs="Arial"/>
+          <w:sz w:val="24"/>
+          <w:szCs w:val="24"/>
+        </w:rPr>
+        <w:t>Adicione a mistura líquida à tigela e mexa bem.</w:t>
+      </w:r>
+    </w:p>
+    <w:p>
+      <w:pPr>
+        <w:pStyle w:val="PargrafodaLista"/>
+        <w:numPr>
+          <w:ilvl w:val="0"/>
+          <w:numId w:val="1"/>
+        </w:numPr>
+        <w:rPr>
+          <w:rFonts w:ascii="Arial" w:hAnsi="Arial" w:cs="Arial"/>
+          <w:sz w:val="24"/>
+          <w:szCs w:val="24"/>
+        </w:rPr>
+      </w:pPr>
+      <w:r>
+        <w:rPr>
+          <w:rFonts w:ascii="Arial" w:hAnsi="Arial" w:cs="Arial"/>
+          <w:sz w:val="24"/>
+          <w:szCs w:val="24"/>
+        </w:rPr>
+        <w:t>Acrescente o fermento e misture delicadamente.</w:t>
+      </w:r>
+    </w:p>
+    <w:p>
+      <w:pPr>
+        <w:pStyle w:val="PargrafodaLista"/>
+        <w:numPr>
+          <w:ilvl w:val="0"/>
+          <w:numId w:val="1"/>
+        </w:numPr>
+        <w:rPr>
+          <w:rFonts w:ascii="Arial" w:hAnsi="Arial" w:cs="Arial"/>
+          <w:sz w:val="24"/>
+          <w:szCs w:val="24"/>
+        </w:rPr>
+      </w:pPr>
+      <w:r>
+        <w:rPr>
+          <w:rFonts w:ascii="Arial" w:hAnsi="Arial" w:cs="Arial"/>
+          <w:sz w:val="24"/>
+          <w:szCs w:val="24"/>
+        </w:rPr>
+        <w:t>Despeje a massa em uma forma untada e enfarinhada.</w:t>
+      </w:r>
+    </w:p>
+    <w:p>
+      <w:pPr>
+        <w:pStyle w:val="PargrafodaLista"/>
+        <w:numPr>
+          <w:ilvl w:val="0"/>
+          <w:numId w:val="1"/>
+        </w:numPr>
+        <w:rPr>
+          <w:rFonts w:ascii="Arial" w:hAnsi="Arial" w:cs="Arial"/>
+          <w:sz w:val="24"/>
+          <w:szCs w:val="24"/>
+        </w:rPr>
+      </w:pPr>
+      <w:r>
+        <w:rPr>
+          <w:rFonts w:ascii="Arial" w:hAnsi="Arial" w:cs="Arial"/>
+          <w:sz w:val="24"/>
+          <w:szCs w:val="24"/>
+        </w:rPr>
+        <w:t>Asse em forno preaquecido a 180°C por cerca de 40 minutos.</w:t>
+      </w:r>
+    </w:p>
+    <w:p>
+      <w:pPr>
+        <w:rPr>
+          <w:rFonts w:ascii="Arial" w:hAnsi="Arial" w:cs="Arial"/>
+          <w:sz w:val="24"/>
+          <w:szCs w:val="24"/>
+        </w:rPr>
+      </w:pPr>
+      <w:r>
+        <w:rPr>
+          <w:rFonts w:ascii="Arial" w:hAnsi="Arial" w:cs="Arial"/>
+          <w:b/>
+          <w:bCs/>
+          <w:sz w:val="24"/>
+          <w:szCs w:val="24"/>
+        </w:rPr>
+        <w:t>OBSERVAÇÃO:</w:t>
+      </w:r>
+      <w:r>
+        <w:rPr>
+          <w:rFonts w:ascii="Arial" w:hAnsi="Arial" w:cs="Arial"/>
+          <w:sz w:val="24"/>
+          <w:szCs w:val="24"/>
+        </w:rPr>
+        <w:t xml:space="preserve"> Adicionar uma cobertura simples de chocolate após o bolo esfriar.</w:t>
       </w:r>
     </w:p>
     <w:sectPr>

</xml_diff>

<commit_message>
adicao as dicas de preparo
</commit_message>
<xml_diff>
--- a/bolo_cenoura.docx
+++ b/bolo_cenoura.docx
@@ -324,6 +324,59 @@
           <w:szCs w:val="24"/>
         </w:rPr>
         <w:t xml:space="preserve"> Adicionar uma cobertura simples de chocolate após o bolo esfriar.</w:t>
+      </w:r>
+    </w:p>
+    <w:p>
+      <w:pPr>
+        <w:rPr>
+          <w:rFonts w:ascii="Arial" w:hAnsi="Arial" w:cs="Arial"/>
+          <w:sz w:val="24"/>
+          <w:szCs w:val="24"/>
+        </w:rPr>
+      </w:pPr>
+      <w:r>
+        <w:rPr>
+          <w:rFonts w:ascii="Arial" w:hAnsi="Arial" w:cs="Arial"/>
+          <w:b/>
+          <w:bCs/>
+          <w:sz w:val="24"/>
+          <w:szCs w:val="24"/>
+        </w:rPr>
+        <w:t xml:space="preserve">DICAS DE PREPARO: </w:t>
+      </w:r>
+    </w:p>
+    <w:p>
+      <w:pPr>
+        <w:rPr>
+          <w:rFonts w:ascii="Arial" w:hAnsi="Arial" w:cs="Arial"/>
+          <w:sz w:val="24"/>
+          <w:szCs w:val="24"/>
+        </w:rPr>
+      </w:pPr>
+      <w:r>
+        <w:rPr>
+          <w:rFonts w:ascii="Arial" w:hAnsi="Arial" w:cs="Arial"/>
+          <w:sz w:val="24"/>
+          <w:szCs w:val="24"/>
+        </w:rPr>
+        <w:t>- Para um bolo mais fofo, peneire a farinha de trigo.</w:t>
+      </w:r>
+    </w:p>
+    <w:p>
+      <w:pPr>
+        <w:rPr>
+          <w:rFonts w:ascii="Arial" w:hAnsi="Arial" w:cs="Arial"/>
+          <w:sz w:val="24"/>
+          <w:szCs w:val="24"/>
+        </w:rPr>
+      </w:pPr>
+      <w:r>
+        <w:rPr>
+          <w:rFonts w:ascii="Arial" w:hAnsi="Arial" w:cs="Arial"/>
+          <w:sz w:val="24"/>
+          <w:szCs w:val="24"/>
+        </w:rPr>
+        <w:t>- Você pode adicionar nozes picadas à massa para um toque especial.</w:t>
       </w:r>
     </w:p>
     <w:sectPr>

</xml_diff>